<commit_message>
Updated coverpage with new PESU logo
</commit_message>
<xml_diff>
--- a/coverpage.docx
+++ b/coverpage.docx
@@ -22,7 +22,7 @@
               <wp:posOffset>3175</wp:posOffset>
             </wp:positionH>
             <wp:positionV relativeFrom="paragraph">
-              <wp:posOffset>635</wp:posOffset>
+              <wp:posOffset>-179070</wp:posOffset>
             </wp:positionV>
             <wp:extent cx="1520825" cy="1213485"/>
             <wp:effectExtent l="0" t="0" r="0" b="0"/>
@@ -65,12 +65,12 @@
           <wp:anchor behindDoc="0" distT="0" distB="0" distL="0" distR="0" simplePos="0" locked="0" layoutInCell="1" allowOverlap="1" relativeHeight="3">
             <wp:simplePos x="0" y="0"/>
             <wp:positionH relativeFrom="column">
-              <wp:posOffset>5048250</wp:posOffset>
+              <wp:posOffset>4178300</wp:posOffset>
             </wp:positionH>
             <wp:positionV relativeFrom="paragraph">
-              <wp:posOffset>53975</wp:posOffset>
+              <wp:posOffset>30480</wp:posOffset>
             </wp:positionV>
-            <wp:extent cx="1054735" cy="1072515"/>
+            <wp:extent cx="1929765" cy="602615"/>
             <wp:effectExtent l="0" t="0" r="0" b="0"/>
             <wp:wrapSquare wrapText="largest"/>
             <wp:docPr id="2" name="Image2" descr=""/>
@@ -88,7 +88,6 @@
                   </pic:nvPicPr>
                   <pic:blipFill>
                     <a:blip r:embed="rId3"/>
-                    <a:srcRect l="7702" t="6164" r="0" b="0"/>
                     <a:stretch>
                       <a:fillRect/>
                     </a:stretch>
@@ -96,7 +95,7 @@
                   <pic:spPr bwMode="auto">
                     <a:xfrm>
                       <a:off x="0" y="0"/>
-                      <a:ext cx="1054735" cy="1072515"/>
+                      <a:ext cx="1929765" cy="602615"/>
                     </a:xfrm>
                     <a:prstGeom prst="rect">
                       <a:avLst/>

</xml_diff>